<commit_message>
added ESD to sheet
</commit_message>
<xml_diff>
--- a/Company (AutoRecovered).docx
+++ b/Company (AutoRecovered).docx
@@ -99,139 +99,29 @@
           <w:b/>
           <w:bCs/>
         </w:rPr>
-        <w:t>Our payment gateway providers are Stripe, Authorize.net, and Paypal. A link to each provider (you may use multiple) is below. If your facility already has an account with any of those, you may skip this step.</w:t>
-      </w:r>
-    </w:p>
-    <w:p>
-      <w:pPr>
-        <w:rPr>
-          <w:rFonts w:ascii="Quicksand" w:hAnsi="Quicksand"/>
-          <w:b/>
-          <w:bCs/>
-        </w:rPr>
-      </w:pPr>
-      <w:r>
-        <w:rPr>
-          <w:rFonts w:ascii="Quicksand" w:hAnsi="Quicksand"/>
-          <w:b/>
-          <w:bCs/>
-        </w:rPr>
-        <w:t>Complete Rental Info Form</w:t>
-      </w:r>
-    </w:p>
-    <w:p>
-      <w:pPr>
-        <w:rPr>
-          <w:rFonts w:ascii="Quicksand" w:hAnsi="Quicksand"/>
-          <w:b/>
-          <w:bCs/>
-        </w:rPr>
-      </w:pPr>
-      <w:r>
-        <w:rPr>
-          <w:rFonts w:ascii="Quicksand" w:hAnsi="Quicksand"/>
-          <w:b/>
-          <w:bCs/>
-        </w:rPr>
-        <w:t>Create Payment Account</w:t>
-      </w:r>
-    </w:p>
-    <w:p>
-      <w:pPr>
-        <w:rPr>
-          <w:rFonts w:ascii="Quicksand" w:hAnsi="Quicksand"/>
-          <w:b/>
-          <w:bCs/>
-        </w:rPr>
-      </w:pPr>
-      <w:r>
-        <w:rPr>
-          <w:rFonts w:ascii="Quicksand" w:hAnsi="Quicksand"/>
-          <w:b/>
-          <w:bCs/>
-        </w:rPr>
-        <w:t>Complete the form below. Make sure to add all rentals spaces with corresponding individual rates and available times</w:t>
-      </w:r>
-    </w:p>
-    <w:p>
-      <w:r>
-        <w:t>Features</w:t>
-      </w:r>
-    </w:p>
-    <w:p/>
+        <w:t>Elite Soccer Dev</w:t>
+      </w:r>
+    </w:p>
     <w:p>
       <w:pPr>
         <w:pStyle w:val="ListParagraph"/>
         <w:numPr>
           <w:ilvl w:val="0"/>
-          <w:numId w:val="2"/>
+          <w:numId w:val="4"/>
         </w:numPr>
-      </w:pPr>
-      <w:r>
-        <w:t>Review section</w:t>
-      </w:r>
-    </w:p>
-    <w:p>
-      <w:pPr>
-        <w:pStyle w:val="ListParagraph"/>
-        <w:numPr>
-          <w:ilvl w:val="0"/>
-          <w:numId w:val="2"/>
-        </w:numPr>
-      </w:pPr>
-      <w:r>
-        <w:t>Contact me to put up company or figure  out a way to create a profile</w:t>
-      </w:r>
-    </w:p>
-    <w:p>
-      <w:pPr>
-        <w:pStyle w:val="ListParagraph"/>
-        <w:numPr>
-          <w:ilvl w:val="1"/>
-          <w:numId w:val="2"/>
-        </w:numPr>
-      </w:pPr>
-      <w:r>
-        <w:t>Possibly later get a reservation through FRP instead of redirection</w:t>
-      </w:r>
-    </w:p>
-    <w:p>
-      <w:pPr>
-        <w:pStyle w:val="ListParagraph"/>
-        <w:numPr>
-          <w:ilvl w:val="0"/>
-          <w:numId w:val="2"/>
-        </w:numPr>
-      </w:pPr>
-      <w:r>
-        <w:t>Sort by sport</w:t>
-      </w:r>
-    </w:p>
-    <w:p>
-      <w:pPr>
-        <w:pStyle w:val="ListParagraph"/>
-        <w:numPr>
-          <w:ilvl w:val="0"/>
-          <w:numId w:val="2"/>
-        </w:numPr>
-      </w:pPr>
-      <w:r>
-        <w:t>Sort by location</w:t>
-      </w:r>
-    </w:p>
-    <w:p>
-      <w:pPr>
-        <w:pStyle w:val="ListParagraph"/>
-        <w:numPr>
-          <w:ilvl w:val="0"/>
-          <w:numId w:val="2"/>
-        </w:numPr>
-      </w:pPr>
-      <w:r>
-        <w:t>Sort by availability?</w:t>
-      </w:r>
-    </w:p>
-    <w:p/>
+        <w:rPr>
+          <w:rFonts w:ascii="Quicksand" w:hAnsi="Quicksand"/>
+          <w:b/>
+          <w:bCs/>
+        </w:rPr>
+      </w:pPr>
+      <w:r>
+        <w:rPr>
+          <w:rFonts w:ascii="Quicksand" w:hAnsi="Quicksand"/>
+        </w:rPr>
+        <w:t>Figure out locations, times, strucutre</w:t>
+      </w:r>
+    </w:p>
     <w:p>
       <w:pPr>
         <w:rPr>
@@ -712,6 +602,7 @@
           <w:szCs w:val="32"/>
           <w:highlight w:val="yellow"/>
         </w:rPr>
+        <w:lastRenderedPageBreak/>
         <w:t>Fix uploading images issue on listing submission form</w:t>
       </w:r>
       <w:r>
@@ -1086,312 +977,312 @@
           <w:szCs w:val="32"/>
           <w:highlight w:val="green"/>
         </w:rPr>
+        <w:t>Images will be on banner of page (recommended)</w:t>
+      </w:r>
+    </w:p>
+    <w:p>
+      <w:pPr>
+        <w:spacing w:before="120" w:after="135" w:line="240" w:lineRule="auto"/>
+        <w:rPr>
+          <w:rFonts w:ascii="inherit" w:eastAsia="Times New Roman" w:hAnsi="inherit" w:cs="Segoe UI"/>
+          <w:color w:val="444444"/>
+          <w:sz w:val="29"/>
+          <w:szCs w:val="32"/>
+        </w:rPr>
+      </w:pPr>
+      <w:r>
+        <w:rPr>
+          <w:rFonts w:ascii="inherit" w:eastAsia="Times New Roman" w:hAnsi="inherit" w:cs="Segoe UI"/>
+          <w:color w:val="444444"/>
+          <w:sz w:val="29"/>
+          <w:szCs w:val="32"/>
+          <w:highlight w:val="green"/>
+        </w:rPr>
+        <w:t>change the leads pop up in dashboard to mention buying ads</w:t>
+      </w:r>
+    </w:p>
+    <w:p>
+      <w:pPr>
+        <w:spacing w:before="120" w:after="135" w:line="240" w:lineRule="auto"/>
+        <w:rPr>
+          <w:rFonts w:ascii="inherit" w:eastAsia="Times New Roman" w:hAnsi="inherit" w:cs="Segoe UI"/>
+          <w:sz w:val="21"/>
+          <w:szCs w:val="21"/>
+        </w:rPr>
+      </w:pPr>
+      <w:r>
+        <w:rPr>
+          <w:rFonts w:ascii="inherit" w:eastAsia="Times New Roman" w:hAnsi="inherit" w:cs="Segoe UI"/>
+          <w:sz w:val="21"/>
+          <w:szCs w:val="21"/>
+          <w:highlight w:val="green"/>
+        </w:rPr>
+        <w:t>Fix “menu” in listing detail to say Rentals</w:t>
+      </w:r>
+    </w:p>
+    <w:p>
+      <w:pPr>
+        <w:spacing w:before="120" w:after="135" w:line="240" w:lineRule="auto"/>
+        <w:rPr>
+          <w:rFonts w:ascii="inherit" w:eastAsia="Times New Roman" w:hAnsi="inherit" w:cs="Segoe UI"/>
+          <w:b/>
+          <w:bCs/>
+          <w:color w:val="444444"/>
+          <w:sz w:val="21"/>
+          <w:szCs w:val="21"/>
+        </w:rPr>
+      </w:pPr>
+      <w:r>
+        <w:rPr>
+          <w:rFonts w:ascii="inherit" w:eastAsia="Times New Roman" w:hAnsi="inherit" w:cs="Segoe UI"/>
+          <w:b/>
+          <w:bCs/>
+          <w:color w:val="444444"/>
+          <w:sz w:val="21"/>
+          <w:szCs w:val="21"/>
+          <w:highlight w:val="green"/>
+        </w:rPr>
+        <w:t>Eatablish LLC</w:t>
+      </w:r>
+    </w:p>
+    <w:p>
+      <w:pPr>
+        <w:spacing w:before="120" w:after="135" w:line="240" w:lineRule="auto"/>
+        <w:rPr>
+          <w:rFonts w:ascii="inherit" w:eastAsia="Times New Roman" w:hAnsi="inherit" w:cs="Segoe UI"/>
+          <w:color w:val="444444"/>
+          <w:sz w:val="21"/>
+          <w:szCs w:val="21"/>
+        </w:rPr>
+      </w:pPr>
+      <w:r>
+        <w:rPr>
+          <w:rFonts w:ascii="inherit" w:eastAsia="Times New Roman" w:hAnsi="inherit" w:cs="Segoe UI"/>
+          <w:color w:val="444444"/>
+          <w:sz w:val="21"/>
+          <w:szCs w:val="21"/>
+          <w:highlight w:val="green"/>
+        </w:rPr>
+        <w:t>finish making privacy policy and attaching it</w:t>
+      </w:r>
+      <w:r>
+        <w:rPr>
+          <w:rFonts w:ascii="inherit" w:eastAsia="Times New Roman" w:hAnsi="inherit" w:cs="Segoe UI"/>
+          <w:color w:val="444444"/>
+          <w:sz w:val="21"/>
+          <w:szCs w:val="21"/>
+        </w:rPr>
+        <w:t xml:space="preserve"> </w:t>
+      </w:r>
+    </w:p>
+    <w:p>
+      <w:pPr>
+        <w:spacing w:before="120" w:after="135" w:line="240" w:lineRule="auto"/>
+        <w:rPr>
+          <w:rFonts w:ascii="inherit" w:eastAsia="Times New Roman" w:hAnsi="inherit" w:cs="Segoe UI"/>
+          <w:color w:val="444444"/>
+          <w:sz w:val="21"/>
+          <w:szCs w:val="21"/>
+        </w:rPr>
+      </w:pPr>
+      <w:r>
+        <w:rPr>
+          <w:rFonts w:ascii="inherit" w:eastAsia="Times New Roman" w:hAnsi="inherit" w:cs="Segoe UI"/>
+          <w:color w:val="444444"/>
+          <w:sz w:val="21"/>
+          <w:szCs w:val="21"/>
+          <w:highlight w:val="green"/>
+        </w:rPr>
+        <w:t>set up login with socials</w:t>
+      </w:r>
+    </w:p>
+    <w:p>
+      <w:pPr>
+        <w:spacing w:before="120" w:after="135" w:line="240" w:lineRule="auto"/>
+        <w:rPr>
+          <w:rFonts w:ascii="inherit" w:eastAsia="Times New Roman" w:hAnsi="inherit" w:cs="Segoe UI"/>
+          <w:b/>
+          <w:bCs/>
+          <w:color w:val="444444"/>
+          <w:sz w:val="21"/>
+          <w:szCs w:val="21"/>
+        </w:rPr>
+      </w:pPr>
+      <w:r>
+        <w:rPr>
+          <w:rFonts w:ascii="inherit" w:eastAsia="Times New Roman" w:hAnsi="inherit" w:cs="Segoe UI"/>
+          <w:b/>
+          <w:bCs/>
+          <w:color w:val="444444"/>
+          <w:sz w:val="21"/>
+          <w:szCs w:val="21"/>
+          <w:highlight w:val="green"/>
+        </w:rPr>
+        <w:t>Change listing region placeholder</w:t>
+      </w:r>
+    </w:p>
+    <w:p>
+      <w:pPr>
+        <w:spacing w:before="120" w:after="135" w:line="240" w:lineRule="auto"/>
+        <w:rPr>
+          <w:rFonts w:ascii="inherit" w:eastAsia="Times New Roman" w:hAnsi="inherit" w:cs="Segoe UI"/>
+          <w:color w:val="444444"/>
+          <w:sz w:val="21"/>
+          <w:szCs w:val="21"/>
+        </w:rPr>
+      </w:pPr>
+      <w:r>
+        <w:rPr>
+          <w:rFonts w:ascii="inherit" w:eastAsia="Times New Roman" w:hAnsi="inherit" w:cs="Segoe UI"/>
+          <w:color w:val="444444"/>
+          <w:sz w:val="21"/>
+          <w:szCs w:val="21"/>
+          <w:highlight w:val="green"/>
+        </w:rPr>
+        <w:t>Connect all pages to nav header</w:t>
+      </w:r>
+    </w:p>
+    <w:p>
+      <w:pPr>
+        <w:spacing w:before="120" w:after="135" w:line="240" w:lineRule="auto"/>
+        <w:rPr>
+          <w:rFonts w:ascii="inherit" w:eastAsia="Times New Roman" w:hAnsi="inherit" w:cs="Segoe UI"/>
+          <w:color w:val="444444"/>
+          <w:sz w:val="21"/>
+          <w:szCs w:val="21"/>
+        </w:rPr>
+      </w:pPr>
+      <w:r>
+        <w:rPr>
+          <w:rFonts w:ascii="inherit" w:eastAsia="Times New Roman" w:hAnsi="inherit" w:cs="Segoe UI"/>
+          <w:color w:val="444444"/>
+          <w:sz w:val="21"/>
+          <w:szCs w:val="21"/>
+        </w:rPr>
+        <w:tab/>
+      </w:r>
+      <w:r>
+        <w:rPr>
+          <w:rFonts w:ascii="inherit" w:eastAsia="Times New Roman" w:hAnsi="inherit" w:cs="Segoe UI"/>
+          <w:color w:val="444444"/>
+          <w:sz w:val="21"/>
+          <w:szCs w:val="21"/>
+          <w:highlight w:val="green"/>
+        </w:rPr>
+        <w:t>Privacy policy connection in footer</w:t>
+      </w:r>
+    </w:p>
+    <w:p>
+      <w:pPr>
+        <w:spacing w:before="120" w:after="135" w:line="240" w:lineRule="auto"/>
+        <w:rPr>
+          <w:rFonts w:ascii="inherit" w:eastAsia="Times New Roman" w:hAnsi="inherit" w:cs="Segoe UI"/>
+          <w:color w:val="444444"/>
+          <w:sz w:val="21"/>
+          <w:szCs w:val="21"/>
+        </w:rPr>
+      </w:pPr>
+      <w:r>
+        <w:rPr>
+          <w:rFonts w:ascii="inherit" w:eastAsia="Times New Roman" w:hAnsi="inherit" w:cs="Segoe UI"/>
+          <w:color w:val="444444"/>
+          <w:sz w:val="21"/>
+          <w:szCs w:val="21"/>
+          <w:highlight w:val="green"/>
+        </w:rPr>
+        <w:t>Fix all placeholder images</w:t>
+      </w:r>
+    </w:p>
+    <w:p>
+      <w:pPr>
+        <w:spacing w:before="120" w:after="135" w:line="240" w:lineRule="auto"/>
+        <w:rPr>
+          <w:rFonts w:ascii="inherit" w:eastAsia="Times New Roman" w:hAnsi="inherit" w:cs="Segoe UI"/>
+          <w:color w:val="444444"/>
+          <w:sz w:val="21"/>
+          <w:szCs w:val="21"/>
+        </w:rPr>
+      </w:pPr>
+      <w:r>
+        <w:rPr>
+          <w:rFonts w:ascii="inherit" w:eastAsia="Times New Roman" w:hAnsi="inherit" w:cs="Segoe UI"/>
+          <w:color w:val="444444"/>
+          <w:sz w:val="21"/>
+          <w:szCs w:val="21"/>
+        </w:rPr>
+        <w:t>If doing pay per day then change only play when you click</w:t>
+      </w:r>
+    </w:p>
+    <w:p>
+      <w:pPr>
+        <w:spacing w:before="120" w:after="135" w:line="240" w:lineRule="auto"/>
+        <w:rPr>
+          <w:rFonts w:ascii="inherit" w:eastAsia="Times New Roman" w:hAnsi="inherit" w:cs="Segoe UI"/>
+          <w:color w:val="444444"/>
+          <w:sz w:val="21"/>
+          <w:szCs w:val="21"/>
+        </w:rPr>
+      </w:pPr>
+      <w:r>
+        <w:rPr>
+          <w:rFonts w:ascii="inherit" w:eastAsia="Times New Roman" w:hAnsi="inherit" w:cs="Segoe UI"/>
+          <w:color w:val="444444"/>
+          <w:sz w:val="21"/>
+          <w:szCs w:val="21"/>
+          <w:highlight w:val="green"/>
+        </w:rPr>
+        <w:t>Ian Brice hodge</w:t>
+      </w:r>
+      <w:r>
+        <w:rPr>
+          <w:rFonts w:ascii="inherit" w:eastAsia="Times New Roman" w:hAnsi="inherit" w:cs="Segoe UI"/>
+          <w:color w:val="444444"/>
+          <w:sz w:val="21"/>
+          <w:szCs w:val="21"/>
+          <w:highlight w:val="green"/>
+        </w:rPr>
+        <w:t xml:space="preserve"> bank account</w:t>
+      </w:r>
+    </w:p>
+    <w:p>
+      <w:pPr>
+        <w:spacing w:before="120" w:after="135" w:line="240" w:lineRule="auto"/>
+        <w:rPr>
+          <w:rFonts w:ascii="inherit" w:eastAsia="Times New Roman" w:hAnsi="inherit" w:cs="Segoe UI"/>
+          <w:color w:val="444444"/>
+          <w:sz w:val="21"/>
+          <w:szCs w:val="21"/>
+        </w:rPr>
+      </w:pPr>
+      <w:r>
+        <w:rPr>
+          <w:rFonts w:ascii="inherit" w:eastAsia="Times New Roman" w:hAnsi="inherit" w:cs="Segoe UI"/>
+          <w:color w:val="444444"/>
+          <w:sz w:val="21"/>
+          <w:szCs w:val="21"/>
+        </w:rPr>
+        <w:t>Save all receipts</w:t>
+      </w:r>
+    </w:p>
+    <w:p>
+      <w:pPr>
+        <w:spacing w:before="120" w:after="135" w:line="240" w:lineRule="auto"/>
+        <w:rPr>
+          <w:rFonts w:ascii="inherit" w:eastAsia="Times New Roman" w:hAnsi="inherit" w:cs="Segoe UI"/>
+          <w:color w:val="444444"/>
+          <w:sz w:val="21"/>
+          <w:szCs w:val="21"/>
+        </w:rPr>
+      </w:pPr>
+      <w:r>
+        <w:rPr>
+          <w:rFonts w:ascii="inherit" w:eastAsia="Times New Roman" w:hAnsi="inherit" w:cs="Segoe UI"/>
+          <w:color w:val="444444"/>
+          <w:sz w:val="21"/>
+          <w:szCs w:val="21"/>
+          <w:highlight w:val="green"/>
+        </w:rPr>
         <w:lastRenderedPageBreak/>
-        <w:t>Images will be on banner of page (recommended)</w:t>
-      </w:r>
-    </w:p>
-    <w:p>
-      <w:pPr>
-        <w:spacing w:before="120" w:after="135" w:line="240" w:lineRule="auto"/>
-        <w:rPr>
-          <w:rFonts w:ascii="inherit" w:eastAsia="Times New Roman" w:hAnsi="inherit" w:cs="Segoe UI"/>
-          <w:color w:val="444444"/>
-          <w:sz w:val="29"/>
-          <w:szCs w:val="32"/>
-        </w:rPr>
-      </w:pPr>
-      <w:r>
-        <w:rPr>
-          <w:rFonts w:ascii="inherit" w:eastAsia="Times New Roman" w:hAnsi="inherit" w:cs="Segoe UI"/>
-          <w:color w:val="444444"/>
-          <w:sz w:val="29"/>
-          <w:szCs w:val="32"/>
-          <w:highlight w:val="green"/>
-        </w:rPr>
-        <w:t>change the leads pop up in dashboard to mention buying ads</w:t>
-      </w:r>
-    </w:p>
-    <w:p>
-      <w:pPr>
-        <w:spacing w:before="120" w:after="135" w:line="240" w:lineRule="auto"/>
-        <w:rPr>
-          <w:rFonts w:ascii="inherit" w:eastAsia="Times New Roman" w:hAnsi="inherit" w:cs="Segoe UI"/>
-          <w:sz w:val="21"/>
-          <w:szCs w:val="21"/>
-        </w:rPr>
-      </w:pPr>
-      <w:r>
-        <w:rPr>
-          <w:rFonts w:ascii="inherit" w:eastAsia="Times New Roman" w:hAnsi="inherit" w:cs="Segoe UI"/>
-          <w:sz w:val="21"/>
-          <w:szCs w:val="21"/>
-          <w:highlight w:val="green"/>
-        </w:rPr>
-        <w:t>Fix “menu” in listing detail to say Rentals</w:t>
-      </w:r>
-    </w:p>
-    <w:p>
-      <w:pPr>
-        <w:spacing w:before="120" w:after="135" w:line="240" w:lineRule="auto"/>
-        <w:rPr>
-          <w:rFonts w:ascii="inherit" w:eastAsia="Times New Roman" w:hAnsi="inherit" w:cs="Segoe UI"/>
-          <w:b/>
-          <w:bCs/>
-          <w:color w:val="444444"/>
-          <w:sz w:val="21"/>
-          <w:szCs w:val="21"/>
-        </w:rPr>
-      </w:pPr>
-      <w:r>
-        <w:rPr>
-          <w:rFonts w:ascii="inherit" w:eastAsia="Times New Roman" w:hAnsi="inherit" w:cs="Segoe UI"/>
-          <w:b/>
-          <w:bCs/>
-          <w:color w:val="444444"/>
-          <w:sz w:val="21"/>
-          <w:szCs w:val="21"/>
-          <w:highlight w:val="green"/>
-        </w:rPr>
-        <w:t>Eatablish LLC</w:t>
-      </w:r>
-    </w:p>
-    <w:p>
-      <w:pPr>
-        <w:spacing w:before="120" w:after="135" w:line="240" w:lineRule="auto"/>
-        <w:rPr>
-          <w:rFonts w:ascii="inherit" w:eastAsia="Times New Roman" w:hAnsi="inherit" w:cs="Segoe UI"/>
-          <w:color w:val="444444"/>
-          <w:sz w:val="21"/>
-          <w:szCs w:val="21"/>
-        </w:rPr>
-      </w:pPr>
-      <w:r>
-        <w:rPr>
-          <w:rFonts w:ascii="inherit" w:eastAsia="Times New Roman" w:hAnsi="inherit" w:cs="Segoe UI"/>
-          <w:color w:val="444444"/>
-          <w:sz w:val="21"/>
-          <w:szCs w:val="21"/>
-          <w:highlight w:val="green"/>
-        </w:rPr>
-        <w:t>finish making privacy policy and attaching it</w:t>
-      </w:r>
-      <w:r>
-        <w:rPr>
-          <w:rFonts w:ascii="inherit" w:eastAsia="Times New Roman" w:hAnsi="inherit" w:cs="Segoe UI"/>
-          <w:color w:val="444444"/>
-          <w:sz w:val="21"/>
-          <w:szCs w:val="21"/>
-        </w:rPr>
-        <w:t xml:space="preserve"> </w:t>
-      </w:r>
-    </w:p>
-    <w:p>
-      <w:pPr>
-        <w:spacing w:before="120" w:after="135" w:line="240" w:lineRule="auto"/>
-        <w:rPr>
-          <w:rFonts w:ascii="inherit" w:eastAsia="Times New Roman" w:hAnsi="inherit" w:cs="Segoe UI"/>
-          <w:color w:val="444444"/>
-          <w:sz w:val="21"/>
-          <w:szCs w:val="21"/>
-        </w:rPr>
-      </w:pPr>
-      <w:r>
-        <w:rPr>
-          <w:rFonts w:ascii="inherit" w:eastAsia="Times New Roman" w:hAnsi="inherit" w:cs="Segoe UI"/>
-          <w:color w:val="444444"/>
-          <w:sz w:val="21"/>
-          <w:szCs w:val="21"/>
-          <w:highlight w:val="green"/>
-        </w:rPr>
-        <w:t>set up login with socials</w:t>
-      </w:r>
-    </w:p>
-    <w:p>
-      <w:pPr>
-        <w:spacing w:before="120" w:after="135" w:line="240" w:lineRule="auto"/>
-        <w:rPr>
-          <w:rFonts w:ascii="inherit" w:eastAsia="Times New Roman" w:hAnsi="inherit" w:cs="Segoe UI"/>
-          <w:b/>
-          <w:bCs/>
-          <w:color w:val="444444"/>
-          <w:sz w:val="21"/>
-          <w:szCs w:val="21"/>
-        </w:rPr>
-      </w:pPr>
-      <w:r>
-        <w:rPr>
-          <w:rFonts w:ascii="inherit" w:eastAsia="Times New Roman" w:hAnsi="inherit" w:cs="Segoe UI"/>
-          <w:b/>
-          <w:bCs/>
-          <w:color w:val="444444"/>
-          <w:sz w:val="21"/>
-          <w:szCs w:val="21"/>
-          <w:highlight w:val="green"/>
-        </w:rPr>
-        <w:t>Change listing region placeholder</w:t>
-      </w:r>
-    </w:p>
-    <w:p>
-      <w:pPr>
-        <w:spacing w:before="120" w:after="135" w:line="240" w:lineRule="auto"/>
-        <w:rPr>
-          <w:rFonts w:ascii="inherit" w:eastAsia="Times New Roman" w:hAnsi="inherit" w:cs="Segoe UI"/>
-          <w:color w:val="444444"/>
-          <w:sz w:val="21"/>
-          <w:szCs w:val="21"/>
-        </w:rPr>
-      </w:pPr>
-      <w:r>
-        <w:rPr>
-          <w:rFonts w:ascii="inherit" w:eastAsia="Times New Roman" w:hAnsi="inherit" w:cs="Segoe UI"/>
-          <w:color w:val="444444"/>
-          <w:sz w:val="21"/>
-          <w:szCs w:val="21"/>
-          <w:highlight w:val="green"/>
-        </w:rPr>
-        <w:t>Connect all pages to nav header</w:t>
-      </w:r>
-    </w:p>
-    <w:p>
-      <w:pPr>
-        <w:spacing w:before="120" w:after="135" w:line="240" w:lineRule="auto"/>
-        <w:rPr>
-          <w:rFonts w:ascii="inherit" w:eastAsia="Times New Roman" w:hAnsi="inherit" w:cs="Segoe UI"/>
-          <w:color w:val="444444"/>
-          <w:sz w:val="21"/>
-          <w:szCs w:val="21"/>
-        </w:rPr>
-      </w:pPr>
-      <w:r>
-        <w:rPr>
-          <w:rFonts w:ascii="inherit" w:eastAsia="Times New Roman" w:hAnsi="inherit" w:cs="Segoe UI"/>
-          <w:color w:val="444444"/>
-          <w:sz w:val="21"/>
-          <w:szCs w:val="21"/>
-        </w:rPr>
-        <w:tab/>
-      </w:r>
-      <w:r>
-        <w:rPr>
-          <w:rFonts w:ascii="inherit" w:eastAsia="Times New Roman" w:hAnsi="inherit" w:cs="Segoe UI"/>
-          <w:color w:val="444444"/>
-          <w:sz w:val="21"/>
-          <w:szCs w:val="21"/>
-          <w:highlight w:val="green"/>
-        </w:rPr>
-        <w:t>Privacy policy connection in footer</w:t>
-      </w:r>
-    </w:p>
-    <w:p>
-      <w:pPr>
-        <w:spacing w:before="120" w:after="135" w:line="240" w:lineRule="auto"/>
-        <w:rPr>
-          <w:rFonts w:ascii="inherit" w:eastAsia="Times New Roman" w:hAnsi="inherit" w:cs="Segoe UI"/>
-          <w:color w:val="444444"/>
-          <w:sz w:val="21"/>
-          <w:szCs w:val="21"/>
-        </w:rPr>
-      </w:pPr>
-      <w:r>
-        <w:rPr>
-          <w:rFonts w:ascii="inherit" w:eastAsia="Times New Roman" w:hAnsi="inherit" w:cs="Segoe UI"/>
-          <w:color w:val="444444"/>
-          <w:sz w:val="21"/>
-          <w:szCs w:val="21"/>
-          <w:highlight w:val="green"/>
-        </w:rPr>
-        <w:t>Fix all placeholder images</w:t>
-      </w:r>
-    </w:p>
-    <w:p>
-      <w:pPr>
-        <w:spacing w:before="120" w:after="135" w:line="240" w:lineRule="auto"/>
-        <w:rPr>
-          <w:rFonts w:ascii="inherit" w:eastAsia="Times New Roman" w:hAnsi="inherit" w:cs="Segoe UI"/>
-          <w:color w:val="444444"/>
-          <w:sz w:val="21"/>
-          <w:szCs w:val="21"/>
-        </w:rPr>
-      </w:pPr>
-      <w:r>
-        <w:rPr>
-          <w:rFonts w:ascii="inherit" w:eastAsia="Times New Roman" w:hAnsi="inherit" w:cs="Segoe UI"/>
-          <w:color w:val="444444"/>
-          <w:sz w:val="21"/>
-          <w:szCs w:val="21"/>
-        </w:rPr>
-        <w:t>If doing pay per day then change only play when you click</w:t>
-      </w:r>
-    </w:p>
-    <w:p>
-      <w:pPr>
-        <w:spacing w:before="120" w:after="135" w:line="240" w:lineRule="auto"/>
-        <w:rPr>
-          <w:rFonts w:ascii="inherit" w:eastAsia="Times New Roman" w:hAnsi="inherit" w:cs="Segoe UI"/>
-          <w:color w:val="444444"/>
-          <w:sz w:val="21"/>
-          <w:szCs w:val="21"/>
-        </w:rPr>
-      </w:pPr>
-      <w:r>
-        <w:rPr>
-          <w:rFonts w:ascii="inherit" w:eastAsia="Times New Roman" w:hAnsi="inherit" w:cs="Segoe UI"/>
-          <w:color w:val="444444"/>
-          <w:sz w:val="21"/>
-          <w:szCs w:val="21"/>
-          <w:highlight w:val="green"/>
-        </w:rPr>
-        <w:t>Ian Brice hodge</w:t>
-      </w:r>
-      <w:r>
-        <w:rPr>
-          <w:rFonts w:ascii="inherit" w:eastAsia="Times New Roman" w:hAnsi="inherit" w:cs="Segoe UI"/>
-          <w:color w:val="444444"/>
-          <w:sz w:val="21"/>
-          <w:szCs w:val="21"/>
-          <w:highlight w:val="green"/>
-        </w:rPr>
-        <w:t xml:space="preserve"> bank account</w:t>
-      </w:r>
-    </w:p>
-    <w:p>
-      <w:pPr>
-        <w:spacing w:before="120" w:after="135" w:line="240" w:lineRule="auto"/>
-        <w:rPr>
-          <w:rFonts w:ascii="inherit" w:eastAsia="Times New Roman" w:hAnsi="inherit" w:cs="Segoe UI"/>
-          <w:color w:val="444444"/>
-          <w:sz w:val="21"/>
-          <w:szCs w:val="21"/>
-        </w:rPr>
-      </w:pPr>
-      <w:r>
-        <w:rPr>
-          <w:rFonts w:ascii="inherit" w:eastAsia="Times New Roman" w:hAnsi="inherit" w:cs="Segoe UI"/>
-          <w:color w:val="444444"/>
-          <w:sz w:val="21"/>
-          <w:szCs w:val="21"/>
-        </w:rPr>
-        <w:t>Save all receipts</w:t>
-      </w:r>
-    </w:p>
-    <w:p>
-      <w:pPr>
-        <w:spacing w:before="120" w:after="135" w:line="240" w:lineRule="auto"/>
-        <w:rPr>
-          <w:rFonts w:ascii="inherit" w:eastAsia="Times New Roman" w:hAnsi="inherit" w:cs="Segoe UI"/>
-          <w:color w:val="444444"/>
-          <w:sz w:val="21"/>
-          <w:szCs w:val="21"/>
-        </w:rPr>
-      </w:pPr>
-      <w:r>
-        <w:rPr>
-          <w:rFonts w:ascii="inherit" w:eastAsia="Times New Roman" w:hAnsi="inherit" w:cs="Segoe UI"/>
-          <w:color w:val="444444"/>
-          <w:sz w:val="21"/>
-          <w:szCs w:val="21"/>
-          <w:highlight w:val="green"/>
-        </w:rPr>
         <w:t>Ad campaign dashboard contact number</w:t>
       </w:r>
     </w:p>
@@ -1721,6 +1612,7 @@
         <w:rPr>
           <w:noProof/>
         </w:rPr>
+        <w:lastRenderedPageBreak/>
         <w:drawing>
           <wp:inline distT="0" distB="0" distL="0" distR="0" wp14:anchorId="7E06D675" wp14:editId="02DCC3C3">
             <wp:extent cx="5943600" cy="3880485"/>
@@ -2403,6 +2295,119 @@
 <file path=word/numbering.xml><?xml version="1.0" encoding="utf-8"?>
 <w:numbering xmlns:wpc="http://schemas.microsoft.com/office/word/2010/wordprocessingCanvas" xmlns:cx="http://schemas.microsoft.com/office/drawing/2014/chartex" xmlns:cx1="http://schemas.microsoft.com/office/drawing/2015/9/8/chartex" xmlns:cx2="http://schemas.microsoft.com/office/drawing/2015/10/21/chartex" xmlns:cx3="http://schemas.microsoft.com/office/drawing/2016/5/9/chartex" xmlns:cx4="http://schemas.microsoft.com/office/drawing/2016/5/10/chartex" xmlns:cx5="http://schemas.microsoft.com/office/drawing/2016/5/11/chartex" xmlns:cx6="http://schemas.microsoft.com/office/drawing/2016/5/12/chartex" xmlns:cx7="http://schemas.microsoft.com/office/drawing/2016/5/13/chartex" xmlns:cx8="http://schemas.microsoft.com/office/drawing/2016/5/14/chartex" xmlns:mc="http://schemas.openxmlformats.org/markup-compatibility/2006" xmlns:aink="http://schemas.microsoft.com/office/drawing/2016/ink" xmlns:am3d="http://schemas.microsoft.com/office/drawing/2017/model3d" xmlns:o="urn:schemas-microsoft-com:office:office" xmlns:r="http://schemas.openxmlformats.org/officeDocument/2006/relationships" xmlns:m="http://schemas.openxmlformats.org/officeDocument/2006/math" xmlns:v="urn:schemas-microsoft-com:vml" xmlns:wp14="http://schemas.microsoft.com/office/word/2010/wordprocessingDrawing" xmlns:wp="http://schemas.openxmlformats.org/drawingml/2006/wordprocessingDrawing" xmlns:w10="urn:schemas-microsoft-com:office:word" xmlns:w="http://schemas.openxmlformats.org/wordprocessingml/2006/main" xmlns:w14="http://schemas.microsoft.com/office/word/2010/wordml" xmlns:w15="http://schemas.microsoft.com/office/word/2012/wordml" xmlns:w16cex="http://schemas.microsoft.com/office/word/2018/wordml/cex" xmlns:w16cid="http://schemas.microsoft.com/office/word/2016/wordml/cid" xmlns:w16="http://schemas.microsoft.com/office/word/2018/wordml" xmlns:w16se="http://schemas.microsoft.com/office/word/2015/wordml/symex" xmlns:wpg="http://schemas.microsoft.com/office/word/2010/wordprocessingGroup" xmlns:wpi="http://schemas.microsoft.com/office/word/2010/wordprocessingInk" xmlns:wne="http://schemas.microsoft.com/office/word/2006/wordml" xmlns:wps="http://schemas.microsoft.com/office/word/2010/wordprocessingShape" mc:Ignorable="w14 w15 w16se w16cid w16 w16cex wp14">
   <w:abstractNum w:abstractNumId="0" w15:restartNumberingAfterBreak="0">
+    <w:nsid w:val="25E86B13"/>
+    <w:multiLevelType w:val="hybridMultilevel"/>
+    <w:tmpl w:val="085E6C8E"/>
+    <w:lvl w:ilvl="0" w:tplc="04090001">
+      <w:start w:val="1"/>
+      <w:numFmt w:val="bullet"/>
+      <w:lvlText w:val=""/>
+      <w:lvlJc w:val="left"/>
+      <w:pPr>
+        <w:ind w:left="720" w:hanging="360"/>
+      </w:pPr>
+      <w:rPr>
+        <w:rFonts w:ascii="Symbol" w:hAnsi="Symbol" w:hint="default"/>
+      </w:rPr>
+    </w:lvl>
+    <w:lvl w:ilvl="1" w:tplc="04090003" w:tentative="1">
+      <w:start w:val="1"/>
+      <w:numFmt w:val="bullet"/>
+      <w:lvlText w:val="o"/>
+      <w:lvlJc w:val="left"/>
+      <w:pPr>
+        <w:ind w:left="1440" w:hanging="360"/>
+      </w:pPr>
+      <w:rPr>
+        <w:rFonts w:ascii="Courier New" w:hAnsi="Courier New" w:cs="Courier New" w:hint="default"/>
+      </w:rPr>
+    </w:lvl>
+    <w:lvl w:ilvl="2" w:tplc="04090005" w:tentative="1">
+      <w:start w:val="1"/>
+      <w:numFmt w:val="bullet"/>
+      <w:lvlText w:val=""/>
+      <w:lvlJc w:val="left"/>
+      <w:pPr>
+        <w:ind w:left="2160" w:hanging="360"/>
+      </w:pPr>
+      <w:rPr>
+        <w:rFonts w:ascii="Wingdings" w:hAnsi="Wingdings" w:hint="default"/>
+      </w:rPr>
+    </w:lvl>
+    <w:lvl w:ilvl="3" w:tplc="04090001" w:tentative="1">
+      <w:start w:val="1"/>
+      <w:numFmt w:val="bullet"/>
+      <w:lvlText w:val=""/>
+      <w:lvlJc w:val="left"/>
+      <w:pPr>
+        <w:ind w:left="2880" w:hanging="360"/>
+      </w:pPr>
+      <w:rPr>
+        <w:rFonts w:ascii="Symbol" w:hAnsi="Symbol" w:hint="default"/>
+      </w:rPr>
+    </w:lvl>
+    <w:lvl w:ilvl="4" w:tplc="04090003" w:tentative="1">
+      <w:start w:val="1"/>
+      <w:numFmt w:val="bullet"/>
+      <w:lvlText w:val="o"/>
+      <w:lvlJc w:val="left"/>
+      <w:pPr>
+        <w:ind w:left="3600" w:hanging="360"/>
+      </w:pPr>
+      <w:rPr>
+        <w:rFonts w:ascii="Courier New" w:hAnsi="Courier New" w:cs="Courier New" w:hint="default"/>
+      </w:rPr>
+    </w:lvl>
+    <w:lvl w:ilvl="5" w:tplc="04090005" w:tentative="1">
+      <w:start w:val="1"/>
+      <w:numFmt w:val="bullet"/>
+      <w:lvlText w:val=""/>
+      <w:lvlJc w:val="left"/>
+      <w:pPr>
+        <w:ind w:left="4320" w:hanging="360"/>
+      </w:pPr>
+      <w:rPr>
+        <w:rFonts w:ascii="Wingdings" w:hAnsi="Wingdings" w:hint="default"/>
+      </w:rPr>
+    </w:lvl>
+    <w:lvl w:ilvl="6" w:tplc="04090001" w:tentative="1">
+      <w:start w:val="1"/>
+      <w:numFmt w:val="bullet"/>
+      <w:lvlText w:val=""/>
+      <w:lvlJc w:val="left"/>
+      <w:pPr>
+        <w:ind w:left="5040" w:hanging="360"/>
+      </w:pPr>
+      <w:rPr>
+        <w:rFonts w:ascii="Symbol" w:hAnsi="Symbol" w:hint="default"/>
+      </w:rPr>
+    </w:lvl>
+    <w:lvl w:ilvl="7" w:tplc="04090003" w:tentative="1">
+      <w:start w:val="1"/>
+      <w:numFmt w:val="bullet"/>
+      <w:lvlText w:val="o"/>
+      <w:lvlJc w:val="left"/>
+      <w:pPr>
+        <w:ind w:left="5760" w:hanging="360"/>
+      </w:pPr>
+      <w:rPr>
+        <w:rFonts w:ascii="Courier New" w:hAnsi="Courier New" w:cs="Courier New" w:hint="default"/>
+      </w:rPr>
+    </w:lvl>
+    <w:lvl w:ilvl="8" w:tplc="04090005" w:tentative="1">
+      <w:start w:val="1"/>
+      <w:numFmt w:val="bullet"/>
+      <w:lvlText w:val=""/>
+      <w:lvlJc w:val="left"/>
+      <w:pPr>
+        <w:ind w:left="6480" w:hanging="360"/>
+      </w:pPr>
+      <w:rPr>
+        <w:rFonts w:ascii="Wingdings" w:hAnsi="Wingdings" w:hint="default"/>
+      </w:rPr>
+    </w:lvl>
+  </w:abstractNum>
+  <w:abstractNum w:abstractNumId="1" w15:restartNumberingAfterBreak="0">
     <w:nsid w:val="3DCB5B45"/>
     <w:multiLevelType w:val="hybridMultilevel"/>
     <w:tmpl w:val="5C7202D2"/>
@@ -2515,7 +2520,7 @@
       </w:rPr>
     </w:lvl>
   </w:abstractNum>
-  <w:abstractNum w:abstractNumId="1" w15:restartNumberingAfterBreak="0">
+  <w:abstractNum w:abstractNumId="2" w15:restartNumberingAfterBreak="0">
     <w:nsid w:val="65AC4E0E"/>
     <w:multiLevelType w:val="hybridMultilevel"/>
     <w:tmpl w:val="877ABBB6"/>
@@ -2628,7 +2633,7 @@
       </w:rPr>
     </w:lvl>
   </w:abstractNum>
-  <w:abstractNum w:abstractNumId="2" w15:restartNumberingAfterBreak="0">
+  <w:abstractNum w:abstractNumId="3" w15:restartNumberingAfterBreak="0">
     <w:nsid w:val="6AB442C1"/>
     <w:multiLevelType w:val="hybridMultilevel"/>
     <w:tmpl w:val="33E42F6E"/>
@@ -2742,13 +2747,16 @@
     </w:lvl>
   </w:abstractNum>
   <w:num w:numId="1">
+    <w:abstractNumId w:val="3"/>
+  </w:num>
+  <w:num w:numId="2">
+    <w:abstractNumId w:val="1"/>
+  </w:num>
+  <w:num w:numId="3">
     <w:abstractNumId w:val="2"/>
   </w:num>
-  <w:num w:numId="2">
+  <w:num w:numId="4">
     <w:abstractNumId w:val="0"/>
-  </w:num>
-  <w:num w:numId="3">
-    <w:abstractNumId w:val="1"/>
   </w:num>
 </w:numbering>
 </file>

</xml_diff>